<commit_message>
assignment is done for today
</commit_message>
<xml_diff>
--- a/assignment 4.docx
+++ b/assignment 4.docx
@@ -6,6 +6,13 @@
       <w:r>
         <w:t>This is the last one</w:t>
       </w:r>
+    </w:p>
+    <w:p>
+      <w:r>
+        <w:t>Assignment successfully done</w:t>
+      </w:r>
+    </w:p>
+    <w:p>
       <w:bookmarkStart w:id="0" w:name="_GoBack"/>
       <w:bookmarkEnd w:id="0"/>
     </w:p>

</xml_diff>